<commit_message>
Update 181123 TII Arquitectura Modif. Modulo COA by Lina Toro.docx
</commit_message>
<xml_diff>
--- a/AND_GP2010/COA/DOC/181123 TII Arquitectura Modif. Modulo COA by Lina Toro.docx
+++ b/AND_GP2010/COA/DOC/181123 TII Arquitectura Modif. Modulo COA by Lina Toro.docx
@@ -22,8 +22,6 @@
         </w:rPr>
         <w:t xml:space="preserve">Modificaciones </w:t>
       </w:r>
-      <w:bookmarkStart w:id="0" w:name="_GoBack"/>
-      <w:bookmarkEnd w:id="0"/>
       <w:r>
         <w:rPr>
           <w:b/>
@@ -178,6 +176,48 @@
     </w:p>
     <w:p>
       <w:pPr>
+        <w:pStyle w:val="Prrafodelista"/>
+        <w:numPr>
+          <w:ilvl w:val="2"/>
+          <w:numId w:val="1"/>
+        </w:numPr>
+        <w:spacing w:after="0"/>
+        <w:jc w:val="both"/>
+      </w:pPr>
+      <w:r>
+        <w:t>Tablas:</w:t>
+      </w:r>
+    </w:p>
+    <w:p>
+      <w:pPr>
+        <w:pStyle w:val="Prrafodelista"/>
+        <w:numPr>
+          <w:ilvl w:val="3"/>
+          <w:numId w:val="1"/>
+        </w:numPr>
+        <w:spacing w:after="0"/>
+        <w:jc w:val="both"/>
+      </w:pPr>
+      <w:r>
+        <w:t>nsaCOA_GL00003</w:t>
+      </w:r>
+    </w:p>
+    <w:p>
+      <w:pPr>
+        <w:pStyle w:val="Prrafodelista"/>
+        <w:numPr>
+          <w:ilvl w:val="4"/>
+          <w:numId w:val="1"/>
+        </w:numPr>
+        <w:spacing w:after="0"/>
+        <w:jc w:val="both"/>
+      </w:pPr>
+      <w:r>
+        <w:t>Campo modificado: nsa_Cod_Transac</w:t>
+      </w:r>
+    </w:p>
+    <w:p>
+      <w:pPr>
         <w:spacing w:after="0"/>
         <w:jc w:val="both"/>
       </w:pPr>
@@ -210,8 +250,8 @@
         </w:rPr>
         <w:drawing>
           <wp:inline distT="0" distB="0" distL="0" distR="0" wp14:anchorId="094205BD" wp14:editId="44E2EC57">
-            <wp:extent cx="3994150" cy="2863850"/>
-            <wp:effectExtent l="0" t="0" r="6350" b="0"/>
+            <wp:extent cx="3400784" cy="2438400"/>
+            <wp:effectExtent l="0" t="0" r="9525" b="0"/>
             <wp:docPr id="6" name="Imagen 6"/>
             <wp:cNvGraphicFramePr>
               <a:graphicFrameLocks xmlns:a="http://schemas.openxmlformats.org/drawingml/2006/main" noChangeAspect="1"/>
@@ -231,7 +271,7 @@
                   <pic:spPr bwMode="auto">
                     <a:xfrm>
                       <a:off x="0" y="0"/>
-                      <a:ext cx="3994150" cy="2863850"/>
+                      <a:ext cx="3404655" cy="2441176"/>
                     </a:xfrm>
                     <a:prstGeom prst="rect">
                       <a:avLst/>
@@ -255,38 +295,70 @@
     <w:p>
       <w:pPr>
         <w:pStyle w:val="Prrafodelista"/>
-        <w:spacing w:after="0"/>
-        <w:ind w:left="1440"/>
-        <w:jc w:val="both"/>
-      </w:pPr>
+        <w:numPr>
+          <w:ilvl w:val="2"/>
+          <w:numId w:val="1"/>
+        </w:numPr>
+        <w:spacing w:after="0"/>
+        <w:jc w:val="both"/>
+      </w:pPr>
+      <w:r>
+        <w:t>Tablas:</w:t>
+      </w:r>
     </w:p>
     <w:p>
       <w:pPr>
         <w:pStyle w:val="Prrafodelista"/>
         <w:numPr>
-          <w:ilvl w:val="0"/>
+          <w:ilvl w:val="3"/>
           <w:numId w:val="1"/>
         </w:numPr>
         <w:spacing w:after="0"/>
         <w:jc w:val="both"/>
       </w:pPr>
       <w:r>
-        <w:t>Tablas:</w:t>
+        <w:t>nsaCOA_GL00014</w:t>
       </w:r>
     </w:p>
     <w:p>
       <w:pPr>
         <w:pStyle w:val="Prrafodelista"/>
-        <w:spacing w:after="0"/>
-        <w:ind w:left="1440"/>
-        <w:jc w:val="both"/>
-      </w:pPr>
+        <w:numPr>
+          <w:ilvl w:val="4"/>
+          <w:numId w:val="1"/>
+        </w:numPr>
+        <w:spacing w:after="0"/>
+        <w:jc w:val="both"/>
+      </w:pPr>
+      <w:r>
+        <w:t>Campo modificado: nsa_Cod_Transa</w:t>
+      </w:r>
+      <w:r>
+        <w:t>c</w:t>
+      </w:r>
     </w:p>
     <w:p>
       <w:pPr>
         <w:pStyle w:val="Prrafodelista"/>
-        <w:spacing w:after="0"/>
-        <w:ind w:left="1440"/>
+        <w:numPr>
+          <w:ilvl w:val="1"/>
+          <w:numId w:val="1"/>
+        </w:numPr>
+        <w:spacing w:after="0"/>
+        <w:jc w:val="both"/>
+      </w:pPr>
+      <w:r>
+        <w:t>Administración-Configuración-&gt;Compañía-&gt;</w:t>
+      </w:r>
+      <w:r>
+        <w:t>Configuración RUC</w:t>
+      </w:r>
+    </w:p>
+    <w:p>
+      <w:pPr>
+        <w:pStyle w:val="Prrafodelista"/>
+        <w:spacing w:after="0"/>
+        <w:ind w:left="1416"/>
         <w:jc w:val="both"/>
       </w:pPr>
       <w:r>
@@ -294,6 +366,146 @@
           <w:noProof/>
           <w:lang w:eastAsia="es-VE"/>
         </w:rPr>
+        <w:drawing>
+          <wp:inline distT="0" distB="0" distL="0" distR="0" wp14:anchorId="1A87B86A" wp14:editId="6E9FCE7C">
+            <wp:extent cx="2019300" cy="1752600"/>
+            <wp:effectExtent l="0" t="0" r="0" b="0"/>
+            <wp:docPr id="3" name="Imagen 3"/>
+            <wp:cNvGraphicFramePr>
+              <a:graphicFrameLocks xmlns:a="http://schemas.openxmlformats.org/drawingml/2006/main" noChangeAspect="1"/>
+            </wp:cNvGraphicFramePr>
+            <a:graphic xmlns:a="http://schemas.openxmlformats.org/drawingml/2006/main">
+              <a:graphicData uri="http://schemas.openxmlformats.org/drawingml/2006/picture">
+                <pic:pic xmlns:pic="http://schemas.openxmlformats.org/drawingml/2006/picture">
+                  <pic:nvPicPr>
+                    <pic:cNvPr id="1" name=""/>
+                    <pic:cNvPicPr/>
+                  </pic:nvPicPr>
+                  <pic:blipFill rotWithShape="1">
+                    <a:blip r:embed="rId9"/>
+                    <a:srcRect l="11575" t="15481" r="58981" b="39065"/>
+                    <a:stretch/>
+                  </pic:blipFill>
+                  <pic:spPr bwMode="auto">
+                    <a:xfrm>
+                      <a:off x="0" y="0"/>
+                      <a:ext cx="2019300" cy="1752600"/>
+                    </a:xfrm>
+                    <a:prstGeom prst="rect">
+                      <a:avLst/>
+                    </a:prstGeom>
+                    <a:ln>
+                      <a:noFill/>
+                    </a:ln>
+                    <a:extLst>
+                      <a:ext uri="{53640926-AAD7-44D8-BBD7-CCE9431645EC}">
+                        <a14:shadowObscured xmlns:a14="http://schemas.microsoft.com/office/drawing/2010/main"/>
+                      </a:ext>
+                    </a:extLst>
+                  </pic:spPr>
+                </pic:pic>
+              </a:graphicData>
+            </a:graphic>
+          </wp:inline>
+        </w:drawing>
+      </w:r>
+    </w:p>
+    <w:p>
+      <w:pPr>
+        <w:pStyle w:val="Prrafodelista"/>
+        <w:numPr>
+          <w:ilvl w:val="2"/>
+          <w:numId w:val="1"/>
+        </w:numPr>
+        <w:spacing w:after="0"/>
+        <w:jc w:val="both"/>
+      </w:pPr>
+      <w:r>
+        <w:t>Tablas:</w:t>
+      </w:r>
+    </w:p>
+    <w:p>
+      <w:pPr>
+        <w:pStyle w:val="Prrafodelista"/>
+        <w:numPr>
+          <w:ilvl w:val="3"/>
+          <w:numId w:val="1"/>
+        </w:numPr>
+        <w:spacing w:after="0"/>
+        <w:jc w:val="both"/>
+      </w:pPr>
+      <w:r>
+        <w:t>nsaCOA_GL00010</w:t>
+      </w:r>
+    </w:p>
+    <w:p>
+      <w:pPr>
+        <w:pStyle w:val="Prrafodelista"/>
+        <w:numPr>
+          <w:ilvl w:val="4"/>
+          <w:numId w:val="1"/>
+        </w:numPr>
+        <w:spacing w:after="0"/>
+        <w:jc w:val="both"/>
+      </w:pPr>
+      <w:r>
+        <w:t xml:space="preserve">Campos modificados: </w:t>
+      </w:r>
+    </w:p>
+    <w:p>
+      <w:pPr>
+        <w:pStyle w:val="Prrafodelista"/>
+        <w:numPr>
+          <w:ilvl w:val="5"/>
+          <w:numId w:val="1"/>
+        </w:numPr>
+        <w:spacing w:after="0"/>
+        <w:jc w:val="both"/>
+      </w:pPr>
+      <w:r>
+        <w:t>nsa_Cod_Transac</w:t>
+      </w:r>
+      <w:r>
+        <w:t>,</w:t>
+      </w:r>
+    </w:p>
+    <w:p>
+      <w:pPr>
+        <w:pStyle w:val="Prrafodelista"/>
+        <w:numPr>
+          <w:ilvl w:val="5"/>
+          <w:numId w:val="1"/>
+        </w:numPr>
+        <w:spacing w:after="0"/>
+        <w:jc w:val="both"/>
+      </w:pPr>
+      <w:r>
+        <w:t>nsa_Cod_Transac_Venta</w:t>
+      </w:r>
+      <w:bookmarkStart w:id="0" w:name="_GoBack"/>
+      <w:bookmarkEnd w:id="0"/>
+    </w:p>
+    <w:p>
+      <w:pPr>
+        <w:pStyle w:val="Prrafodelista"/>
+        <w:spacing w:after="0"/>
+        <w:ind w:left="1440"/>
+        <w:jc w:val="both"/>
+      </w:pPr>
+    </w:p>
+    <w:p>
+      <w:pPr>
+        <w:pStyle w:val="Prrafodelista"/>
+        <w:spacing w:after="0"/>
+        <w:ind w:left="1440"/>
+        <w:jc w:val="both"/>
+      </w:pPr>
+      <w:r>
+        <w:rPr>
+          <w:noProof/>
+          <w:lang w:eastAsia="es-VE"/>
+        </w:rPr>
+        <w:lastRenderedPageBreak/>
         <w:drawing>
           <wp:anchor distT="0" distB="0" distL="114300" distR="114300" simplePos="0" relativeHeight="251658240" behindDoc="0" locked="0" layoutInCell="1" allowOverlap="1" wp14:anchorId="201C1DA5" wp14:editId="71A9F7C3">
             <wp:simplePos x="0" y="0"/>
@@ -318,7 +530,7 @@
                     <pic:cNvPicPr/>
                   </pic:nvPicPr>
                   <pic:blipFill rotWithShape="1">
-                    <a:blip r:embed="rId9">
+                    <a:blip r:embed="rId10">
                       <a:extLst>
                         <a:ext uri="{28A0092B-C50C-407E-A947-70E740481C1C}">
                           <a14:useLocalDpi xmlns:a14="http://schemas.microsoft.com/office/drawing/2010/main" val="0"/>
@@ -388,7 +600,7 @@
                     </pic:cNvPicPr>
                   </pic:nvPicPr>
                   <pic:blipFill>
-                    <a:blip r:embed="rId10">
+                    <a:blip r:embed="rId11">
                       <a:extLst>
                         <a:ext uri="{28A0092B-C50C-407E-A947-70E740481C1C}">
                           <a14:useLocalDpi xmlns:a14="http://schemas.microsoft.com/office/drawing/2010/main" val="0"/>
@@ -454,7 +666,7 @@
                     <pic:cNvPicPr/>
                   </pic:nvPicPr>
                   <pic:blipFill rotWithShape="1">
-                    <a:blip r:embed="rId11">
+                    <a:blip r:embed="rId12">
                       <a:extLst>
                         <a:ext uri="{28A0092B-C50C-407E-A947-70E740481C1C}">
                           <a14:useLocalDpi xmlns:a14="http://schemas.microsoft.com/office/drawing/2010/main" val="0"/>
@@ -536,7 +748,7 @@
                     <pic:cNvPicPr/>
                   </pic:nvPicPr>
                   <pic:blipFill rotWithShape="1">
-                    <a:blip r:embed="rId12">
+                    <a:blip r:embed="rId13">
                       <a:extLst>
                         <a:ext uri="{28A0092B-C50C-407E-A947-70E740481C1C}">
                           <a14:useLocalDpi xmlns:a14="http://schemas.microsoft.com/office/drawing/2010/main" val="0"/>
@@ -604,7 +816,7 @@
                     <pic:cNvPicPr/>
                   </pic:nvPicPr>
                   <pic:blipFill rotWithShape="1">
-                    <a:blip r:embed="rId13">
+                    <a:blip r:embed="rId14">
                       <a:extLst>
                         <a:ext uri="{28A0092B-C50C-407E-A947-70E740481C1C}">
                           <a14:useLocalDpi xmlns:a14="http://schemas.microsoft.com/office/drawing/2010/main" val="0"/>
@@ -672,7 +884,7 @@
                     <pic:cNvPicPr/>
                   </pic:nvPicPr>
                   <pic:blipFill rotWithShape="1">
-                    <a:blip r:embed="rId14">
+                    <a:blip r:embed="rId15">
                       <a:extLst>
                         <a:ext uri="{28A0092B-C50C-407E-A947-70E740481C1C}">
                           <a14:useLocalDpi xmlns:a14="http://schemas.microsoft.com/office/drawing/2010/main" val="0"/>
@@ -742,7 +954,7 @@
                     </pic:cNvPicPr>
                   </pic:nvPicPr>
                   <pic:blipFill>
-                    <a:blip r:embed="rId15">
+                    <a:blip r:embed="rId16">
                       <a:extLst>
                         <a:ext uri="{28A0092B-C50C-407E-A947-70E740481C1C}">
                           <a14:useLocalDpi xmlns:a14="http://schemas.microsoft.com/office/drawing/2010/main" val="0"/>
@@ -810,7 +1022,7 @@
                     </pic:cNvPicPr>
                   </pic:nvPicPr>
                   <pic:blipFill>
-                    <a:blip r:embed="rId16">
+                    <a:blip r:embed="rId17">
                       <a:extLst>
                         <a:ext uri="{28A0092B-C50C-407E-A947-70E740481C1C}">
                           <a14:useLocalDpi xmlns:a14="http://schemas.microsoft.com/office/drawing/2010/main" val="0"/>
@@ -876,7 +1088,7 @@
                     <pic:cNvPicPr/>
                   </pic:nvPicPr>
                   <pic:blipFill rotWithShape="1">
-                    <a:blip r:embed="rId17">
+                    <a:blip r:embed="rId18">
                       <a:extLst>
                         <a:ext uri="{28A0092B-C50C-407E-A947-70E740481C1C}">
                           <a14:useLocalDpi xmlns:a14="http://schemas.microsoft.com/office/drawing/2010/main" val="0"/>
@@ -975,7 +1187,7 @@
   <w:abstractNum w:abstractNumId="0">
     <w:nsid w:val="6011293C"/>
     <w:multiLevelType w:val="hybridMultilevel"/>
-    <w:tmpl w:val="D0922AAA"/>
+    <w:tmpl w:val="647C639E"/>
     <w:lvl w:ilvl="0" w:tplc="200A000F">
       <w:start w:val="1"/>
       <w:numFmt w:val="decimal"/>
@@ -1021,7 +1233,7 @@
         <w:ind w:left="3600" w:hanging="360"/>
       </w:pPr>
     </w:lvl>
-    <w:lvl w:ilvl="5" w:tplc="200A001B" w:tentative="1">
+    <w:lvl w:ilvl="5" w:tplc="200A001B">
       <w:start w:val="1"/>
       <w:numFmt w:val="lowerRoman"/>
       <w:lvlText w:val="%6."/>

</xml_diff>